<commit_message>
Alterações na Sprint Backlog
</commit_message>
<xml_diff>
--- a/Documentação/Sprints/7ª Sprint Backlog/7ª SPRINT BACKLOG.docx
+++ b/Documentação/Sprints/7ª Sprint Backlog/7ª SPRINT BACKLOG.docx
@@ -90,20 +90,11 @@
           </w:tcPr>
           <w:p>
             <w:r>
-              <w:t xml:space="preserve">- Aplicação do </w:t>
-            </w:r>
-            <w:proofErr w:type="spellStart"/>
-            <w:r>
-              <w:t>Bootstrap</w:t>
-            </w:r>
-            <w:proofErr w:type="spellEnd"/>
-            <w:r>
-              <w:t>.</w:t>
+              <w:t xml:space="preserve">- </w:t>
             </w:r>
             <w:bookmarkStart w:id="0" w:name="_GoBack"/>
             <w:bookmarkEnd w:id="0"/>
           </w:p>
-          <w:p/>
         </w:tc>
       </w:tr>
     </w:tbl>

</xml_diff>

<commit_message>
Adicionando 7ª Sprint Backlog .pdf
</commit_message>
<xml_diff>
--- a/Documentação/Sprints/7ª Sprint Backlog/7ª SPRINT BACKLOG.docx
+++ b/Documentação/Sprints/7ª Sprint Backlog/7ª SPRINT BACKLOG.docx
@@ -51,7 +51,12 @@
           </w:tcPr>
           <w:p>
             <w:r>
-              <w:t>- Aprimorar o Registro de Atividades.</w:t>
+              <w:t>- Ap</w:t>
+            </w:r>
+            <w:bookmarkStart w:id="0" w:name="_GoBack"/>
+            <w:bookmarkEnd w:id="0"/>
+            <w:r>
+              <w:t>rimorar o Registro de Atividades.</w:t>
             </w:r>
           </w:p>
           <w:p/>
@@ -81,20 +86,6 @@
             </w:r>
           </w:p>
           <w:p/>
-        </w:tc>
-      </w:tr>
-      <w:tr>
-        <w:tc>
-          <w:tcPr>
-            <w:tcW w:w="8494" w:type="dxa"/>
-          </w:tcPr>
-          <w:p>
-            <w:r>
-              <w:t xml:space="preserve">- </w:t>
-            </w:r>
-            <w:bookmarkStart w:id="0" w:name="_GoBack"/>
-            <w:bookmarkEnd w:id="0"/>
-          </w:p>
         </w:tc>
       </w:tr>
     </w:tbl>

</xml_diff>